<commit_message>
single pointer , two pointer and uniform cross over implemntation
</commit_message>
<xml_diff>
--- a/GeneticAlgorithms/Report_1.docx
+++ b/GeneticAlgorithms/Report_1.docx
@@ -960,14 +960,6 @@
       <w:pPr>
         <w:jc w:val="center"/>
         <w:rPr>
-          <w:noProof/>
-        </w:rPr>
-      </w:pPr>
-    </w:p>
-    <w:p>
-      <w:pPr>
-        <w:jc w:val="center"/>
-        <w:rPr>
           <w:sz w:val="24"/>
           <w:szCs w:val="24"/>
         </w:rPr>
@@ -1108,6 +1100,24 @@
           <w:szCs w:val="24"/>
         </w:rPr>
       </w:pPr>
+    </w:p>
+    <w:p>
+      <w:pPr>
+        <w:jc w:val="center"/>
+        <w:rPr>
+          <w:sz w:val="24"/>
+          <w:szCs w:val="24"/>
+        </w:rPr>
+      </w:pPr>
+    </w:p>
+    <w:p>
+      <w:pPr>
+        <w:jc w:val="center"/>
+        <w:rPr>
+          <w:sz w:val="24"/>
+          <w:szCs w:val="24"/>
+        </w:rPr>
+      </w:pPr>
       <w:r>
         <w:rPr>
           <w:sz w:val="24"/>
@@ -1150,7 +1160,6 @@
         <w:rPr>
           <w:noProof/>
         </w:rPr>
-        <w:lastRenderedPageBreak/>
         <w:drawing>
           <wp:inline distT="0" distB="0" distL="0" distR="0" wp14:anchorId="5C5E1DE9" wp14:editId="44B47C92">
             <wp:extent cx="5348605" cy="4083509"/>
@@ -1296,16 +1305,6 @@
     </w:p>
     <w:p>
       <w:pPr>
-        <w:jc w:val="center"/>
-        <w:rPr>
-          <w:sz w:val="24"/>
-          <w:szCs w:val="24"/>
-        </w:rPr>
-      </w:pPr>
-    </w:p>
-    <w:p>
-      <w:pPr>
-        <w:jc w:val="center"/>
         <w:rPr>
           <w:sz w:val="24"/>
           <w:szCs w:val="24"/>
@@ -1342,6 +1341,267 @@
           <w:szCs w:val="24"/>
         </w:rPr>
         <w:t>4</w:t>
+      </w:r>
+      <w:r>
+        <w:rPr>
+          <w:sz w:val="24"/>
+          <w:szCs w:val="24"/>
+        </w:rPr>
+        <w:t>-</w:t>
+      </w:r>
+    </w:p>
+    <w:p>
+      <w:pPr>
+        <w:jc w:val="center"/>
+        <w:rPr>
+          <w:sz w:val="24"/>
+          <w:szCs w:val="24"/>
+        </w:rPr>
+      </w:pPr>
+    </w:p>
+    <w:p>
+      <w:pPr>
+        <w:pStyle w:val="ListParagraph"/>
+        <w:numPr>
+          <w:ilvl w:val="0"/>
+          <w:numId w:val="1"/>
+        </w:numPr>
+        <w:rPr>
+          <w:sz w:val="24"/>
+          <w:szCs w:val="24"/>
+        </w:rPr>
+      </w:pPr>
+      <w:r>
+        <w:rPr>
+          <w:sz w:val="32"/>
+          <w:szCs w:val="32"/>
+        </w:rPr>
+        <w:t>Single Point , Two Point and Uniform crossover implementation</w:t>
+      </w:r>
+    </w:p>
+    <w:p>
+      <w:pPr>
+        <w:pStyle w:val="ListParagraph"/>
+        <w:rPr>
+          <w:sz w:val="24"/>
+          <w:szCs w:val="24"/>
+        </w:rPr>
+      </w:pPr>
+    </w:p>
+    <w:p>
+      <w:pPr>
+        <w:pStyle w:val="ListParagraph"/>
+        <w:rPr>
+          <w:noProof/>
+        </w:rPr>
+      </w:pPr>
+    </w:p>
+    <w:p>
+      <w:pPr>
+        <w:pStyle w:val="ListParagraph"/>
+        <w:rPr>
+          <w:sz w:val="24"/>
+          <w:szCs w:val="24"/>
+        </w:rPr>
+      </w:pPr>
+      <w:r>
+        <w:rPr>
+          <w:noProof/>
+        </w:rPr>
+        <w:drawing>
+          <wp:inline distT="0" distB="0" distL="0" distR="0" wp14:anchorId="5F964F0A" wp14:editId="655A1A62">
+            <wp:extent cx="4692075" cy="2049780"/>
+            <wp:effectExtent l="0" t="0" r="0" b="7620"/>
+            <wp:docPr id="4" name="Picture 4"/>
+            <wp:cNvGraphicFramePr>
+              <a:graphicFrameLocks xmlns:a="http://schemas.openxmlformats.org/drawingml/2006/main" noChangeAspect="1"/>
+            </wp:cNvGraphicFramePr>
+            <a:graphic xmlns:a="http://schemas.openxmlformats.org/drawingml/2006/main">
+              <a:graphicData uri="http://schemas.openxmlformats.org/drawingml/2006/picture">
+                <pic:pic xmlns:pic="http://schemas.openxmlformats.org/drawingml/2006/picture">
+                  <pic:nvPicPr>
+                    <pic:cNvPr id="1" name=""/>
+                    <pic:cNvPicPr/>
+                  </pic:nvPicPr>
+                  <pic:blipFill rotWithShape="1">
+                    <a:blip r:embed="rId8"/>
+                    <a:srcRect l="9972" t="27654" r="51074" b="42092"/>
+                    <a:stretch/>
+                  </pic:blipFill>
+                  <pic:spPr bwMode="auto">
+                    <a:xfrm>
+                      <a:off x="0" y="0"/>
+                      <a:ext cx="4696940" cy="2051905"/>
+                    </a:xfrm>
+                    <a:prstGeom prst="rect">
+                      <a:avLst/>
+                    </a:prstGeom>
+                    <a:ln>
+                      <a:noFill/>
+                    </a:ln>
+                    <a:extLst>
+                      <a:ext uri="{53640926-AAD7-44D8-BBD7-CCE9431645EC}">
+                        <a14:shadowObscured xmlns:a14="http://schemas.microsoft.com/office/drawing/2010/main"/>
+                      </a:ext>
+                    </a:extLst>
+                  </pic:spPr>
+                </pic:pic>
+              </a:graphicData>
+            </a:graphic>
+          </wp:inline>
+        </w:drawing>
+      </w:r>
+    </w:p>
+    <w:p>
+      <w:pPr>
+        <w:pStyle w:val="ListParagraph"/>
+        <w:rPr>
+          <w:noProof/>
+        </w:rPr>
+      </w:pPr>
+    </w:p>
+    <w:p>
+      <w:pPr>
+        <w:pStyle w:val="ListParagraph"/>
+        <w:rPr>
+          <w:sz w:val="24"/>
+          <w:szCs w:val="24"/>
+        </w:rPr>
+      </w:pPr>
+      <w:r>
+        <w:rPr>
+          <w:noProof/>
+        </w:rPr>
+        <w:drawing>
+          <wp:inline distT="0" distB="0" distL="0" distR="0" wp14:anchorId="2DB3C696" wp14:editId="6A060BC4">
+            <wp:extent cx="4701540" cy="1699177"/>
+            <wp:effectExtent l="0" t="0" r="3810" b="0"/>
+            <wp:docPr id="5" name="Picture 5"/>
+            <wp:cNvGraphicFramePr>
+              <a:graphicFrameLocks xmlns:a="http://schemas.openxmlformats.org/drawingml/2006/main" noChangeAspect="1"/>
+            </wp:cNvGraphicFramePr>
+            <a:graphic xmlns:a="http://schemas.openxmlformats.org/drawingml/2006/main">
+              <a:graphicData uri="http://schemas.openxmlformats.org/drawingml/2006/picture">
+                <pic:pic xmlns:pic="http://schemas.openxmlformats.org/drawingml/2006/picture">
+                  <pic:nvPicPr>
+                    <pic:cNvPr id="1" name=""/>
+                    <pic:cNvPicPr/>
+                  </pic:nvPicPr>
+                  <pic:blipFill rotWithShape="1">
+                    <a:blip r:embed="rId9"/>
+                    <a:srcRect l="9439" t="30491" r="32329" b="34764"/>
+                    <a:stretch/>
+                  </pic:blipFill>
+                  <pic:spPr bwMode="auto">
+                    <a:xfrm>
+                      <a:off x="0" y="0"/>
+                      <a:ext cx="4764182" cy="1721816"/>
+                    </a:xfrm>
+                    <a:prstGeom prst="rect">
+                      <a:avLst/>
+                    </a:prstGeom>
+                    <a:ln>
+                      <a:noFill/>
+                    </a:ln>
+                    <a:extLst>
+                      <a:ext uri="{53640926-AAD7-44D8-BBD7-CCE9431645EC}">
+                        <a14:shadowObscured xmlns:a14="http://schemas.microsoft.com/office/drawing/2010/main"/>
+                      </a:ext>
+                    </a:extLst>
+                  </pic:spPr>
+                </pic:pic>
+              </a:graphicData>
+            </a:graphic>
+          </wp:inline>
+        </w:drawing>
+      </w:r>
+    </w:p>
+    <w:p>
+      <w:pPr>
+        <w:jc w:val="center"/>
+        <w:rPr>
+          <w:sz w:val="24"/>
+          <w:szCs w:val="24"/>
+        </w:rPr>
+      </w:pPr>
+      <w:r>
+        <w:rPr>
+          <w:noProof/>
+        </w:rPr>
+        <w:drawing>
+          <wp:inline distT="0" distB="0" distL="0" distR="0" wp14:anchorId="33DCA2A6" wp14:editId="280B7D66">
+            <wp:extent cx="4754880" cy="3138805"/>
+            <wp:effectExtent l="0" t="0" r="7620" b="4445"/>
+            <wp:docPr id="6" name="Picture 6"/>
+            <wp:cNvGraphicFramePr>
+              <a:graphicFrameLocks xmlns:a="http://schemas.openxmlformats.org/drawingml/2006/main" noChangeAspect="1"/>
+            </wp:cNvGraphicFramePr>
+            <a:graphic xmlns:a="http://schemas.openxmlformats.org/drawingml/2006/main">
+              <a:graphicData uri="http://schemas.openxmlformats.org/drawingml/2006/picture">
+                <pic:pic xmlns:pic="http://schemas.openxmlformats.org/drawingml/2006/picture">
+                  <pic:nvPicPr>
+                    <pic:cNvPr id="1" name=""/>
+                    <pic:cNvPicPr/>
+                  </pic:nvPicPr>
+                  <pic:blipFill rotWithShape="1">
+                    <a:blip r:embed="rId10"/>
+                    <a:srcRect l="10503" t="15363" r="42832" b="32637"/>
+                    <a:stretch/>
+                  </pic:blipFill>
+                  <pic:spPr bwMode="auto">
+                    <a:xfrm>
+                      <a:off x="0" y="0"/>
+                      <a:ext cx="4770101" cy="3148853"/>
+                    </a:xfrm>
+                    <a:prstGeom prst="rect">
+                      <a:avLst/>
+                    </a:prstGeom>
+                    <a:ln>
+                      <a:noFill/>
+                    </a:ln>
+                    <a:extLst>
+                      <a:ext uri="{53640926-AAD7-44D8-BBD7-CCE9431645EC}">
+                        <a14:shadowObscured xmlns:a14="http://schemas.microsoft.com/office/drawing/2010/main"/>
+                      </a:ext>
+                    </a:extLst>
+                  </pic:spPr>
+                </pic:pic>
+              </a:graphicData>
+            </a:graphic>
+          </wp:inline>
+        </w:drawing>
+      </w:r>
+    </w:p>
+    <w:p>
+      <w:pPr>
+        <w:jc w:val="center"/>
+        <w:rPr>
+          <w:sz w:val="24"/>
+          <w:szCs w:val="24"/>
+        </w:rPr>
+      </w:pPr>
+    </w:p>
+    <w:p>
+      <w:pPr>
+        <w:jc w:val="center"/>
+        <w:rPr>
+          <w:sz w:val="24"/>
+          <w:szCs w:val="24"/>
+        </w:rPr>
+      </w:pPr>
+      <w:r>
+        <w:rPr>
+          <w:sz w:val="24"/>
+          <w:szCs w:val="24"/>
+        </w:rPr>
+        <w:t>-</w:t>
+      </w:r>
+      <w:r>
+        <w:rPr>
+          <w:sz w:val="24"/>
+          <w:szCs w:val="24"/>
+        </w:rPr>
+        <w:t>5</w:t>
       </w:r>
       <w:r>
         <w:rPr>
@@ -1384,8 +1644,8 @@
   <w:abstractNum w:abstractNumId="0" w15:restartNumberingAfterBreak="0">
     <w:nsid w:val="204A6BAF"/>
     <w:multiLevelType w:val="hybridMultilevel"/>
-    <w:tmpl w:val="E45C5466"/>
-    <w:lvl w:ilvl="0" w:tplc="F2E6E684">
+    <w:tmpl w:val="F1DAC0C2"/>
+    <w:lvl w:ilvl="0" w:tplc="7B3C3B60">
       <w:start w:val="1"/>
       <w:numFmt w:val="decimal"/>
       <w:lvlText w:val="%1-"/>
@@ -1395,6 +1655,8 @@
       </w:pPr>
       <w:rPr>
         <w:rFonts w:hint="default"/>
+        <w:sz w:val="32"/>
+        <w:szCs w:val="32"/>
       </w:rPr>
     </w:lvl>
     <w:lvl w:ilvl="1" w:tplc="20000019" w:tentative="1">

</xml_diff>

<commit_message>
bulls eye heurstic implementation
</commit_message>
<xml_diff>
--- a/GeneticAlgorithms/Report_1.docx
+++ b/GeneticAlgorithms/Report_1.docx
@@ -1619,6 +1619,173 @@
           <w:szCs w:val="24"/>
         </w:rPr>
       </w:pPr>
+    </w:p>
+    <w:p>
+      <w:pPr>
+        <w:pStyle w:val="ListParagraph"/>
+        <w:numPr>
+          <w:ilvl w:val="0"/>
+          <w:numId w:val="1"/>
+        </w:numPr>
+        <w:rPr>
+          <w:sz w:val="24"/>
+          <w:szCs w:val="24"/>
+        </w:rPr>
+      </w:pPr>
+      <w:r>
+        <w:rPr>
+          <w:sz w:val="32"/>
+          <w:szCs w:val="32"/>
+        </w:rPr>
+        <w:t>Adding the bull’s eye heuristic:</w:t>
+      </w:r>
+    </w:p>
+    <w:p>
+      <w:pPr>
+        <w:pStyle w:val="ListParagraph"/>
+        <w:rPr>
+          <w:sz w:val="32"/>
+          <w:szCs w:val="32"/>
+        </w:rPr>
+      </w:pPr>
+    </w:p>
+    <w:p>
+      <w:pPr>
+        <w:pStyle w:val="ListParagraph"/>
+        <w:rPr>
+          <w:noProof/>
+        </w:rPr>
+      </w:pPr>
+    </w:p>
+    <w:p>
+      <w:pPr>
+        <w:pStyle w:val="ListParagraph"/>
+        <w:rPr>
+          <w:noProof/>
+        </w:rPr>
+      </w:pPr>
+    </w:p>
+    <w:p>
+      <w:pPr>
+        <w:pStyle w:val="ListParagraph"/>
+        <w:rPr>
+          <w:sz w:val="24"/>
+          <w:szCs w:val="24"/>
+        </w:rPr>
+      </w:pPr>
+      <w:r>
+        <w:rPr>
+          <w:noProof/>
+        </w:rPr>
+        <w:drawing>
+          <wp:inline distT="0" distB="0" distL="0" distR="0" wp14:anchorId="0CB5ECE7" wp14:editId="02AFA17A">
+            <wp:extent cx="5986827" cy="5882005"/>
+            <wp:effectExtent l="0" t="0" r="0" b="4445"/>
+            <wp:docPr id="7" name="Picture 7"/>
+            <wp:cNvGraphicFramePr>
+              <a:graphicFrameLocks xmlns:a="http://schemas.openxmlformats.org/drawingml/2006/main" noChangeAspect="1"/>
+            </wp:cNvGraphicFramePr>
+            <a:graphic xmlns:a="http://schemas.openxmlformats.org/drawingml/2006/main">
+              <a:graphicData uri="http://schemas.openxmlformats.org/drawingml/2006/picture">
+                <pic:pic xmlns:pic="http://schemas.openxmlformats.org/drawingml/2006/picture">
+                  <pic:nvPicPr>
+                    <pic:cNvPr id="1" name=""/>
+                    <pic:cNvPicPr/>
+                  </pic:nvPicPr>
+                  <pic:blipFill rotWithShape="1">
+                    <a:blip r:embed="rId11"/>
+                    <a:srcRect l="5185" t="15724" r="55246" b="31929"/>
+                    <a:stretch/>
+                  </pic:blipFill>
+                  <pic:spPr bwMode="auto">
+                    <a:xfrm>
+                      <a:off x="0" y="0"/>
+                      <a:ext cx="6030902" cy="5925309"/>
+                    </a:xfrm>
+                    <a:prstGeom prst="rect">
+                      <a:avLst/>
+                    </a:prstGeom>
+                    <a:ln>
+                      <a:noFill/>
+                    </a:ln>
+                    <a:extLst>
+                      <a:ext uri="{53640926-AAD7-44D8-BBD7-CCE9431645EC}">
+                        <a14:shadowObscured xmlns:a14="http://schemas.microsoft.com/office/drawing/2010/main"/>
+                      </a:ext>
+                    </a:extLst>
+                  </pic:spPr>
+                </pic:pic>
+              </a:graphicData>
+            </a:graphic>
+          </wp:inline>
+        </w:drawing>
+      </w:r>
+    </w:p>
+    <w:p>
+      <w:pPr>
+        <w:jc w:val="center"/>
+        <w:rPr>
+          <w:sz w:val="24"/>
+          <w:szCs w:val="24"/>
+        </w:rPr>
+      </w:pPr>
+    </w:p>
+    <w:p>
+      <w:pPr>
+        <w:jc w:val="center"/>
+        <w:rPr>
+          <w:sz w:val="24"/>
+          <w:szCs w:val="24"/>
+        </w:rPr>
+      </w:pPr>
+    </w:p>
+    <w:p>
+      <w:pPr>
+        <w:jc w:val="center"/>
+        <w:rPr>
+          <w:sz w:val="24"/>
+          <w:szCs w:val="24"/>
+        </w:rPr>
+      </w:pPr>
+    </w:p>
+    <w:p>
+      <w:pPr>
+        <w:jc w:val="center"/>
+        <w:rPr>
+          <w:sz w:val="24"/>
+          <w:szCs w:val="24"/>
+        </w:rPr>
+      </w:pPr>
+    </w:p>
+    <w:p>
+      <w:pPr>
+        <w:jc w:val="center"/>
+        <w:rPr>
+          <w:sz w:val="24"/>
+          <w:szCs w:val="24"/>
+        </w:rPr>
+      </w:pPr>
+      <w:r>
+        <w:rPr>
+          <w:sz w:val="24"/>
+          <w:szCs w:val="24"/>
+        </w:rPr>
+        <w:t>-</w:t>
+      </w:r>
+      <w:r>
+        <w:rPr>
+          <w:sz w:val="24"/>
+          <w:szCs w:val="24"/>
+        </w:rPr>
+        <w:t>6</w:t>
+      </w:r>
+      <w:r>
+        <w:rPr>
+          <w:sz w:val="24"/>
+          <w:szCs w:val="24"/>
+        </w:rPr>
+        <w:t>-</w:t>
+      </w:r>
     </w:p>
     <w:p>
       <w:pPr>

</xml_diff>